<commit_message>
atlz correção efetuar pagamento
</commit_message>
<xml_diff>
--- a/Requisitos/AS_efetuar_pagamento.docx
+++ b/Requisitos/AS_efetuar_pagamento.docx
@@ -485,8 +485,6 @@
         </w:rPr>
         <w:t xml:space="preserve"> no ícone de atualizar localizado no lado esquerdo do registro</w:t>
       </w:r>
-      <w:bookmarkStart w:id="0" w:name="_GoBack"/>
-      <w:bookmarkEnd w:id="0"/>
       <w:r>
         <w:rPr>
           <w:lang w:val="pt-BR"/>
@@ -802,6 +800,7 @@
           <w:lang w:val="pt-BR"/>
         </w:rPr>
       </w:pPr>
+      <w:bookmarkStart w:id="0" w:name="_GoBack"/>
       <w:r>
         <w:rPr>
           <w:noProof/>
@@ -809,9 +808,9 @@
         </w:rPr>
         <w:drawing>
           <wp:inline distT="0" distB="0" distL="0" distR="0">
-            <wp:extent cx="5486400" cy="3041650"/>
-            <wp:effectExtent l="0" t="0" r="0" b="6350"/>
-            <wp:docPr id="1" name="Imagem 1"/>
+            <wp:extent cx="5486400" cy="2493010"/>
+            <wp:effectExtent l="0" t="0" r="0" b="2540"/>
+            <wp:docPr id="2" name="Imagem 2"/>
             <wp:cNvGraphicFramePr>
               <a:graphicFrameLocks xmlns:a="http://schemas.openxmlformats.org/drawingml/2006/main" noChangeAspect="1"/>
             </wp:cNvGraphicFramePr>
@@ -819,7 +818,7 @@
               <a:graphicData uri="http://schemas.openxmlformats.org/drawingml/2006/picture">
                 <pic:pic xmlns:pic="http://schemas.openxmlformats.org/drawingml/2006/picture">
                   <pic:nvPicPr>
-                    <pic:cNvPr id="1" name="AS_pagamento.PNG"/>
+                    <pic:cNvPr id="2" name="AS_efetuar_pagamento.PNG"/>
                     <pic:cNvPicPr/>
                   </pic:nvPicPr>
                   <pic:blipFill>
@@ -837,7 +836,7 @@
                   <pic:spPr>
                     <a:xfrm>
                       <a:off x="0" y="0"/>
-                      <a:ext cx="5486400" cy="3041650"/>
+                      <a:ext cx="5486400" cy="2493010"/>
                     </a:xfrm>
                     <a:prstGeom prst="rect">
                       <a:avLst/>
@@ -849,6 +848,7 @@
           </wp:inline>
         </w:drawing>
       </w:r>
+      <w:bookmarkEnd w:id="0"/>
     </w:p>
     <w:p>
       <w:pPr>
@@ -3148,7 +3148,7 @@
 </file>
 
 <file path=customXml/itemProps1.xml><?xml version="1.0" encoding="utf-8"?>
-<ds:datastoreItem xmlns:ds="http://schemas.openxmlformats.org/officeDocument/2006/customXml" ds:itemID="{03FADAB6-D030-40F8-81D0-D5B78133EC5D}">
+<ds:datastoreItem xmlns:ds="http://schemas.openxmlformats.org/officeDocument/2006/customXml" ds:itemID="{F9A5AE14-1DE4-41AC-93FE-9B2442408BD5}">
   <ds:schemaRefs>
     <ds:schemaRef ds:uri="http://schemas.openxmlformats.org/officeDocument/2006/bibliography"/>
   </ds:schemaRefs>

</xml_diff>